<commit_message>
Complete story Unity 2017.2
Complete store, after change to Unity 2017.2
</commit_message>
<xml_diff>
--- a/Unity/Text101/Text101 room descriptions.docx
+++ b/Unity/Text101/Text101 room descriptions.docx
@@ -107,156 +107,165 @@
       <w:r>
         <w:t>Lock_0</w:t>
       </w:r>
+    </w:p>
+    <w:p>
+      <w:r>
+        <w:t>You see a door with a very stout lock that has a keyhole on the outside.</w:t>
+      </w:r>
+    </w:p>
+    <w:p>
+      <w:r>
+        <w:t>Mirror</w:t>
+      </w:r>
+    </w:p>
+    <w:p>
+      <w:r>
+        <w:t xml:space="preserve">You take a small oval mirror with a poorly made wooden frame.  You can barely see yourself through the dust and grim on the glass.  When you remove the </w:t>
+      </w:r>
+      <w:r>
+        <w:t>mirror,</w:t>
+      </w:r>
+      <w:r>
+        <w:t xml:space="preserve"> a small nail falls out of the wooden frame.</w:t>
+      </w:r>
+    </w:p>
+    <w:p>
+      <w:r>
+        <w:t>Bed_1</w:t>
+      </w:r>
+    </w:p>
+    <w:p>
+      <w:r>
+        <w:t xml:space="preserve">The makeshift bed </w:t>
+      </w:r>
+      <w:r>
+        <w:rPr>
+          <w:noProof/>
+        </w:rPr>
+        <w:t>does</w:t>
+      </w:r>
+      <w:r>
+        <w:rPr>
+          <w:noProof/>
+        </w:rPr>
+        <w:t xml:space="preserve"> no</w:t>
+      </w:r>
+      <w:r>
+        <w:rPr>
+          <w:noProof/>
+        </w:rPr>
+        <w:t>t</w:t>
+      </w:r>
+      <w:r>
+        <w:t xml:space="preserve"> look any better </w:t>
+      </w:r>
+      <w:r>
+        <w:rPr>
+          <w:noProof/>
+        </w:rPr>
+        <w:t>in</w:t>
+      </w:r>
+      <w:r>
+        <w:t xml:space="preserve"> the mirror.</w:t>
+      </w:r>
+    </w:p>
+    <w:p>
+      <w:proofErr w:type="spellStart"/>
+      <w:r>
+        <w:t>Cell_mirror</w:t>
+      </w:r>
+      <w:proofErr w:type="spellEnd"/>
+    </w:p>
+    <w:p>
+      <w:r>
+        <w:t xml:space="preserve">You are still in a dank </w:t>
+      </w:r>
+      <w:r>
+        <w:rPr>
+          <w:noProof/>
+        </w:rPr>
+        <w:t>cell</w:t>
+      </w:r>
+      <w:r>
+        <w:rPr>
+          <w:noProof/>
+        </w:rPr>
+        <w:t>;</w:t>
+      </w:r>
+      <w:r>
+        <w:rPr>
+          <w:noProof/>
+        </w:rPr>
+        <w:t xml:space="preserve"> </w:t>
+      </w:r>
+      <w:r>
+        <w:t xml:space="preserve">Other than the mirror being in </w:t>
+      </w:r>
+      <w:r>
+        <w:rPr>
+          <w:noProof/>
+        </w:rPr>
+        <w:t>you</w:t>
+      </w:r>
+      <w:r>
+        <w:rPr>
+          <w:noProof/>
+        </w:rPr>
+        <w:t>r</w:t>
+      </w:r>
+      <w:r>
+        <w:t xml:space="preserve"> hand instead of on the wall, the cell is the same as it was.  You have a small nail in your other hand.</w:t>
+      </w:r>
+    </w:p>
+    <w:p>
+      <w:r>
+        <w:t>Lock_1</w:t>
+      </w:r>
+    </w:p>
+    <w:p>
+      <w:r>
+        <w:t>You reach out to the outside of the lock with the nail and pick the lock.  You are successful in picking the lock.</w:t>
+      </w:r>
+    </w:p>
+    <w:p>
+      <w:r>
+        <w:t>Corridor_0</w:t>
+      </w:r>
+    </w:p>
+    <w:p>
+      <w:r>
+        <w:t xml:space="preserve">You open the cell door and walk out into a corridor.  </w:t>
+      </w:r>
+      <w:r>
+        <w:rPr>
+          <w:noProof/>
+        </w:rPr>
+        <w:t xml:space="preserve">There </w:t>
+      </w:r>
+      <w:r>
+        <w:rPr>
+          <w:noProof/>
+        </w:rPr>
+        <w:t>are</w:t>
+      </w:r>
+      <w:r>
+        <w:rPr>
+          <w:noProof/>
+        </w:rPr>
+        <w:t xml:space="preserve"> a closet door and stairs going</w:t>
+      </w:r>
+      <w:r>
+        <w:t xml:space="preserve"> up here.</w:t>
+      </w:r>
+    </w:p>
+    <w:p>
+      <w:r>
+        <w:t>Stairs_0</w:t>
+      </w:r>
+    </w:p>
+    <w:p>
       <w:bookmarkStart w:id="0" w:name="_GoBack"/>
       <w:bookmarkEnd w:id="0"/>
-    </w:p>
-    <w:p>
-      <w:r>
-        <w:t>You see a door with a very stout lock that has a keyhole on the outside.</w:t>
-      </w:r>
-    </w:p>
-    <w:p>
-      <w:r>
-        <w:t>Mirror</w:t>
-      </w:r>
-    </w:p>
-    <w:p>
-      <w:r>
-        <w:t xml:space="preserve">You take a small oval mirror with a poorly made wooden frame.  You can barely see yourself through the dust and grim on the glass.  When you remove the </w:t>
-      </w:r>
-      <w:r>
-        <w:t>mirror,</w:t>
-      </w:r>
-      <w:r>
-        <w:t xml:space="preserve"> a small nail falls out of the wooden frame.</w:t>
-      </w:r>
-    </w:p>
-    <w:p>
-      <w:r>
-        <w:t>Bed_1</w:t>
-      </w:r>
-    </w:p>
-    <w:p>
-      <w:r>
-        <w:t xml:space="preserve">The makeshift bed </w:t>
-      </w:r>
-      <w:r>
-        <w:rPr>
-          <w:noProof/>
-        </w:rPr>
-        <w:t>does</w:t>
-      </w:r>
-      <w:r>
-        <w:rPr>
-          <w:noProof/>
-        </w:rPr>
-        <w:t xml:space="preserve"> no</w:t>
-      </w:r>
-      <w:r>
-        <w:rPr>
-          <w:noProof/>
-        </w:rPr>
-        <w:t>t</w:t>
-      </w:r>
-      <w:r>
-        <w:t xml:space="preserve"> look any better </w:t>
-      </w:r>
-      <w:r>
-        <w:rPr>
-          <w:noProof/>
-        </w:rPr>
-        <w:t>in</w:t>
-      </w:r>
-      <w:r>
-        <w:t xml:space="preserve"> the mirror.</w:t>
-      </w:r>
-    </w:p>
-    <w:p>
-      <w:r>
-        <w:t>Cell_mirror</w:t>
-      </w:r>
-    </w:p>
-    <w:p>
-      <w:r>
-        <w:t xml:space="preserve">You are still in a dank </w:t>
-      </w:r>
-      <w:r>
-        <w:rPr>
-          <w:noProof/>
-        </w:rPr>
-        <w:t>cell</w:t>
-      </w:r>
-      <w:r>
-        <w:rPr>
-          <w:noProof/>
-        </w:rPr>
-        <w:t>;</w:t>
-      </w:r>
-      <w:r>
-        <w:rPr>
-          <w:noProof/>
-        </w:rPr>
-        <w:t xml:space="preserve"> </w:t>
-      </w:r>
-      <w:r>
-        <w:t xml:space="preserve">Other than the mirror being in </w:t>
-      </w:r>
-      <w:r>
-        <w:rPr>
-          <w:noProof/>
-        </w:rPr>
-        <w:t>you</w:t>
-      </w:r>
-      <w:r>
-        <w:rPr>
-          <w:noProof/>
-        </w:rPr>
-        <w:t>r</w:t>
-      </w:r>
-      <w:r>
-        <w:t xml:space="preserve"> hand instead of on the wall, the cell is the same as it was.  You have a small nail in your other hand.</w:t>
-      </w:r>
-    </w:p>
-    <w:p>
-      <w:r>
-        <w:t>Lock_1</w:t>
-      </w:r>
-    </w:p>
-    <w:p>
-      <w:r>
-        <w:t>You reach out to the outside of the lock with the nail and pick the lock.  You are successful in picking the lock.</w:t>
-      </w:r>
-    </w:p>
-    <w:p>
-      <w:r>
-        <w:t>Corridor_0</w:t>
-      </w:r>
-    </w:p>
-    <w:p>
-      <w:r>
-        <w:t xml:space="preserve">You open the cell door and walk out into a corridor.  </w:t>
-      </w:r>
-      <w:r>
-        <w:rPr>
-          <w:noProof/>
-        </w:rPr>
-        <w:t xml:space="preserve">There </w:t>
-      </w:r>
-      <w:r>
-        <w:rPr>
-          <w:noProof/>
-        </w:rPr>
-        <w:t>are</w:t>
-      </w:r>
-      <w:r>
-        <w:rPr>
-          <w:noProof/>
-        </w:rPr>
-        <w:t xml:space="preserve"> a closet door and stairs going</w:t>
-      </w:r>
-      <w:r>
-        <w:t xml:space="preserve"> up here.</w:t>
-      </w:r>
     </w:p>
     <w:sectPr>
       <w:pgSz w:w="12240" w:h="15840"/>

</xml_diff>